<commit_message>
Corrige caminho da foto do aluno para exibição correta
</commit_message>
<xml_diff>
--- a/backend/pdf/notificacao_preenchida.docx
+++ b/backend/pdf/notificacao_preenchida.docx
@@ -41,7 +41,23 @@
           <w:i/>
           <w:sz w:val="24"/>
         </w:rPr>
-        <w:t>Notificação nº B8BA35</w:t>
+        <w:t>Notificação nº {{numero</w:t>
+      </w:r>
+      <w:r>
+        <w:rPr>
+          <w:rFonts w:ascii="Times New Roman" w:hAnsi="Times New Roman"/>
+          <w:i/>
+          <w:sz w:val="24"/>
+        </w:rPr>
+        <w:t>Sequencial</w:t>
+      </w:r>
+      <w:r>
+        <w:rPr>
+          <w:rFonts w:ascii="Times New Roman" w:hAnsi="Times New Roman"/>
+          <w:i/>
+          <w:sz w:val="24"/>
+        </w:rPr>
+        <w:t>}}</w:t>
       </w:r>
     </w:p>
     <w:p/>
@@ -51,7 +67,7 @@
           <w:rFonts w:ascii="Times New Roman" w:hAnsi="Times New Roman"/>
           <w:sz w:val="24"/>
         </w:rPr>
-        <w:t>Aluno: Erik Davi Santana Vitor Sobrinho</w:t>
+        <w:t>Aluno: antenor junior</w:t>
       </w:r>
     </w:p>
     <w:p>
@@ -60,7 +76,7 @@
           <w:rFonts w:ascii="Times New Roman" w:hAnsi="Times New Roman"/>
           <w:sz w:val="24"/>
         </w:rPr>
-        <w:t>Turma: 1ºA</w:t>
+        <w:t>Turma: 6ºA</w:t>
       </w:r>
     </w:p>
     <w:p>
@@ -69,7 +85,7 @@
           <w:rFonts w:ascii="Times New Roman" w:hAnsi="Times New Roman"/>
           <w:sz w:val="24"/>
         </w:rPr>
-        <w:t>Data: 10 de junho de 2025</w:t>
+        <w:t>Data: 13 de junho de 2025</w:t>
       </w:r>
     </w:p>
     <w:p/>
@@ -88,9 +104,7 @@
           <w:sz w:val="24"/>
         </w:rPr>
         <w:br/>
-        <w:t>Art. 54 – § 4º - 9 – Praticar bullying contra seus colegas de classe, ou contra qualquer outro discente do CMDPII/CBMAC;</w:t>
-        <w:br/>
-        <w:t>Está classificada no § 4º. Classificação Básica dos Atos de Indisciplina (Gravíssimo)</w:t>
+        <w:t>Art. 54 – {{descricaoInciso}}</w:t>
       </w:r>
     </w:p>
     <w:p/>
@@ -100,7 +114,7 @@
           <w:rFonts w:ascii="Times New Roman" w:hAnsi="Times New Roman"/>
           <w:sz w:val="24"/>
         </w:rPr>
-        <w:t>Esta medida acarreta perda de sua nota disciplinar em -2.10 pontos, enquadrando-se no comportamento Regular.</w:t>
+        <w:t>Esta medida acarreta perda de sua nota disciplinar em -0.30 pontos, enquadrando-se no comportamento Bom.</w:t>
       </w:r>
     </w:p>
     <w:p/>
@@ -135,7 +149,7 @@
                 <w:b/>
                 <w:sz w:val="24"/>
               </w:rPr>
-              <w:t>Nota Anterior: 7.70</w:t>
+              <w:t>Nota Anterior: 8.30</w:t>
             </w:r>
             <w:r>
               <w:rPr>
@@ -144,7 +158,7 @@
                 <w:sz w:val="24"/>
               </w:rPr>
               <w:br/>
-              <w:t>Nota Atual: 5.60</w:t>
+              <w:t>Nota Atual: 8.00</w:t>
             </w:r>
           </w:p>
         </w:tc>
@@ -245,9 +259,7 @@
           <w:rFonts w:ascii="Times New Roman" w:hAnsi="Times New Roman"/>
           <w:sz w:val="24"/>
         </w:rPr>
-        <w:t xml:space="preserve">No dia 05 de Maio do corrente ano, a aluna Karina, trouxe um caso na monitoria referente a cyberbullying sofrido numa aula na noite anterior (04/05/2025), através de uma vídeo-chamada realizada pelo professor Loran (Prof. De Matemática) onde o mesmo visava reforçar os estudos para a prova de matemática que ocorreria no dia 06/05. </w:t>
-        <w:br/>
-        <w:t>O bullying ocorrido na chamada envolveu o nome de dois alunos: Marlon Costa (1ºA) e Renan Vasconcelos (1ºB), porém, após conversa realizada com as mães dos mesmos no dia 06/05 na monitoria, ambos os alunos se defenderam dizendo não haver praticado tal ato e confessando que este aluno Erick foi o responsável por criar as contas. Dito isso, o aluno foi convocado a monitoria para explicar o que houve na ocasião, confirmando ter sido o autor das contas e por ter praticado os atos de bullying contra a aluna Karina. Por esse motivo, fica notificado por escrito conforme o Regulamento Disciplinar.</w:t>
+        <w:t>jajsaodifj</w:t>
       </w:r>
     </w:p>
     <w:p/>
@@ -323,31 +335,13 @@
       <w:pPr>
         <w:jc w:val="center"/>
       </w:pPr>
-      <w:proofErr w:type="spellStart"/>
       <w:r>
         <w:rPr>
           <w:rFonts w:ascii="Times New Roman" w:hAnsi="Times New Roman"/>
           <w:sz w:val="24"/>
         </w:rPr>
-        <w:t>Assinatura</w:t>
+        <w:t>Assinatura do responsável</w:t>
       </w:r>
-      <w:proofErr w:type="spellEnd"/>
-      <w:r>
-        <w:rPr>
-          <w:rFonts w:ascii="Times New Roman" w:hAnsi="Times New Roman"/>
-          <w:sz w:val="24"/>
-        </w:rPr>
-        <w:t xml:space="preserve"> do </w:t>
-      </w:r>
-      <w:proofErr w:type="spellStart"/>
-      <w:r>
-        <w:rPr>
-          <w:rFonts w:ascii="Times New Roman" w:hAnsi="Times New Roman"/>
-          <w:sz w:val="24"/>
-        </w:rPr>
-        <w:t>responsável</w:t>
-      </w:r>
-      <w:proofErr w:type="spellEnd"/>
     </w:p>
     <w:p>
       <w:pPr>
@@ -396,7 +390,7 @@
           <w:rFonts w:ascii="Times New Roman" w:hAnsi="Times New Roman"/>
           <w:sz w:val="24"/>
         </w:rPr>
-        <w:t>Cruzeiro do Sul – AC, 10 de junho de 2025</w:t>
+        <w:t>Cruzeiro do Sul – AC, 13 de junho de 2025</w:t>
       </w:r>
     </w:p>
     <w:p/>

</xml_diff>

<commit_message>
✨ Geração de cartões com QR Code por turma adicionada
</commit_message>
<xml_diff>
--- a/backend/pdf/notificacao_preenchida.docx
+++ b/backend/pdf/notificacao_preenchida.docx
@@ -67,7 +67,7 @@
           <w:rFonts w:ascii="Times New Roman" w:hAnsi="Times New Roman"/>
           <w:sz w:val="24"/>
         </w:rPr>
-        <w:t>Aluno: antenor junior</w:t>
+        <w:t>Aluno: Sofia Andrade Silva</w:t>
       </w:r>
     </w:p>
     <w:p>
@@ -76,7 +76,7 @@
           <w:rFonts w:ascii="Times New Roman" w:hAnsi="Times New Roman"/>
           <w:sz w:val="24"/>
         </w:rPr>
-        <w:t>Turma: 6ºA</w:t>
+        <w:t>Turma: 7ºB</w:t>
       </w:r>
     </w:p>
     <w:p>
@@ -85,7 +85,7 @@
           <w:rFonts w:ascii="Times New Roman" w:hAnsi="Times New Roman"/>
           <w:sz w:val="24"/>
         </w:rPr>
-        <w:t>Data: 13 de junho de 2025</w:t>
+        <w:t>Data: 16 de junho de 2025</w:t>
       </w:r>
     </w:p>
     <w:p/>
@@ -259,7 +259,17 @@
           <w:rFonts w:ascii="Times New Roman" w:hAnsi="Times New Roman"/>
           <w:sz w:val="24"/>
         </w:rPr>
-        <w:t>jajsaodifj</w:t>
+        <w:t>Na manhã desta sexta-feira,13 de junho foi apurado pela monitoria:</w:t>
+        <w:br/>
+        <w:t xml:space="preserve">Segundo o aluno Marcos Henrique a aluna Sofia Andrade bateu em sua cabeça com a garrafinha de água sem motivos. Questionando pelo monitor sgt Helder se havia mais algum motivo, o aluno relatou que aluna gosta muito do personagem SONIC e alguns alunos falaram que Marcos tinha falado algo sobre a personagem  e Sofia não gostou e por isso utilizou a garrafa para bater no colega </w:t>
+        <w:br/>
+        <w:t xml:space="preserve">  Sofia ao ouvir reagiu tomando a atitude de bater no colega utilizando a garrafinha.</w:t>
+        <w:br/>
+        <w:t xml:space="preserve">   Monitor apurou o caso e verificou no sistema de câmera onde verificou atitude da aluna com uma garrafa batendo duas vezes no rosto e uma vez no ombro.</w:t>
+        <w:br/>
+        <w:t xml:space="preserve">   Fato ocorreu quando a professora não estava na sala de aula mas estavam com atividades.</w:t>
+        <w:br/>
+        <w:t>Os alunos foram conduzindo pelo chefe de turma para monitoria onde foi ouvido ambos e ligado para comparecimento dos pais no colégio.</w:t>
       </w:r>
     </w:p>
     <w:p/>
@@ -390,7 +400,7 @@
           <w:rFonts w:ascii="Times New Roman" w:hAnsi="Times New Roman"/>
           <w:sz w:val="24"/>
         </w:rPr>
-        <w:t>Cruzeiro do Sul – AC, 13 de junho de 2025</w:t>
+        <w:t>Cruzeiro do Sul – AC, 16 de junho de 2025</w:t>
       </w:r>
     </w:p>
     <w:p/>

</xml_diff>

<commit_message>
feat: Adiciona botão de exclusão na lista de alunos e rota DELETE no backend
</commit_message>
<xml_diff>
--- a/backend/pdf/notificacao_preenchida.docx
+++ b/backend/pdf/notificacao_preenchida.docx
@@ -67,7 +67,7 @@
           <w:rFonts w:ascii="Times New Roman" w:hAnsi="Times New Roman"/>
           <w:sz w:val="24"/>
         </w:rPr>
-        <w:t>Aluno: Sofia Andrade Silva</w:t>
+        <w:t>Aluno: mariano joão</w:t>
       </w:r>
     </w:p>
     <w:p>
@@ -76,7 +76,7 @@
           <w:rFonts w:ascii="Times New Roman" w:hAnsi="Times New Roman"/>
           <w:sz w:val="24"/>
         </w:rPr>
-        <w:t>Turma: 7ºB</w:t>
+        <w:t>Turma: 6ºB</w:t>
       </w:r>
     </w:p>
     <w:p>
@@ -85,7 +85,7 @@
           <w:rFonts w:ascii="Times New Roman" w:hAnsi="Times New Roman"/>
           <w:sz w:val="24"/>
         </w:rPr>
-        <w:t>Data: 16 de junho de 2025</w:t>
+        <w:t>Data: 18 de junho de 2025</w:t>
       </w:r>
     </w:p>
     <w:p/>
@@ -114,7 +114,7 @@
           <w:rFonts w:ascii="Times New Roman" w:hAnsi="Times New Roman"/>
           <w:sz w:val="24"/>
         </w:rPr>
-        <w:t>Esta medida acarreta perda de sua nota disciplinar em -0.30 pontos, enquadrando-se no comportamento Bom.</w:t>
+        <w:t>Esta medida acarreta perda de sua nota disciplinar em -0.70 pontos, enquadrando-se no comportamento Bom.</w:t>
       </w:r>
     </w:p>
     <w:p/>
@@ -149,7 +149,7 @@
                 <w:b/>
                 <w:sz w:val="24"/>
               </w:rPr>
-              <w:t>Nota Anterior: 8.30</w:t>
+              <w:t>Nota Anterior: 8.32</w:t>
             </w:r>
             <w:r>
               <w:rPr>
@@ -158,7 +158,7 @@
                 <w:sz w:val="24"/>
               </w:rPr>
               <w:br/>
-              <w:t>Nota Atual: 8.00</w:t>
+              <w:t>Nota Atual: 7.62</w:t>
             </w:r>
           </w:p>
         </w:tc>
@@ -259,17 +259,7 @@
           <w:rFonts w:ascii="Times New Roman" w:hAnsi="Times New Roman"/>
           <w:sz w:val="24"/>
         </w:rPr>
-        <w:t>Na manhã desta sexta-feira,13 de junho foi apurado pela monitoria:</w:t>
-        <w:br/>
-        <w:t xml:space="preserve">Segundo o aluno Marcos Henrique a aluna Sofia Andrade bateu em sua cabeça com a garrafinha de água sem motivos. Questionando pelo monitor sgt Helder se havia mais algum motivo, o aluno relatou que aluna gosta muito do personagem SONIC e alguns alunos falaram que Marcos tinha falado algo sobre a personagem  e Sofia não gostou e por isso utilizou a garrafa para bater no colega </w:t>
-        <w:br/>
-        <w:t xml:space="preserve">  Sofia ao ouvir reagiu tomando a atitude de bater no colega utilizando a garrafinha.</w:t>
-        <w:br/>
-        <w:t xml:space="preserve">   Monitor apurou o caso e verificou no sistema de câmera onde verificou atitude da aluna com uma garrafa batendo duas vezes no rosto e uma vez no ombro.</w:t>
-        <w:br/>
-        <w:t xml:space="preserve">   Fato ocorreu quando a professora não estava na sala de aula mas estavam com atividades.</w:t>
-        <w:br/>
-        <w:t>Os alunos foram conduzindo pelo chefe de turma para monitoria onde foi ouvido ambos e ligado para comparecimento dos pais no colégio.</w:t>
+        <w:t>ok, alterando observação, lhe encaminhando para devidas providencias</w:t>
       </w:r>
     </w:p>
     <w:p/>
@@ -400,7 +390,7 @@
           <w:rFonts w:ascii="Times New Roman" w:hAnsi="Times New Roman"/>
           <w:sz w:val="24"/>
         </w:rPr>
-        <w:t>Cruzeiro do Sul – AC, 16 de junho de 2025</w:t>
+        <w:t>Cruzeiro do Sul – AC, 18 de junho de 2025</w:t>
       </w:r>
     </w:p>
     <w:p/>

</xml_diff>

<commit_message>
Corrige cálculo da nota de comportamento (TSMD) para evitar erros com datas futuras
</commit_message>
<xml_diff>
--- a/backend/pdf/notificacao_preenchida.docx
+++ b/backend/pdf/notificacao_preenchida.docx
@@ -67,7 +67,7 @@
           <w:rFonts w:ascii="Times New Roman" w:hAnsi="Times New Roman"/>
           <w:sz w:val="24"/>
         </w:rPr>
-        <w:t>Aluno: mariano joão</w:t>
+        <w:t>Aluno: chiquin</w:t>
       </w:r>
     </w:p>
     <w:p>
@@ -76,7 +76,7 @@
           <w:rFonts w:ascii="Times New Roman" w:hAnsi="Times New Roman"/>
           <w:sz w:val="24"/>
         </w:rPr>
-        <w:t>Turma: 6ºB</w:t>
+        <w:t>Turma: 6ºA</w:t>
       </w:r>
     </w:p>
     <w:p>
@@ -85,7 +85,7 @@
           <w:rFonts w:ascii="Times New Roman" w:hAnsi="Times New Roman"/>
           <w:sz w:val="24"/>
         </w:rPr>
-        <w:t>Data: 18 de junho de 2025</w:t>
+        <w:t>Data: 23 de junho de 2025</w:t>
       </w:r>
     </w:p>
     <w:p/>
@@ -104,7 +104,7 @@
           <w:sz w:val="24"/>
         </w:rPr>
         <w:br/>
-        <w:t>Art. 54 – {{descricaoInciso}}</w:t>
+        <w:t>Art. 54 – 14</w:t>
       </w:r>
     </w:p>
     <w:p/>
@@ -114,7 +114,7 @@
           <w:rFonts w:ascii="Times New Roman" w:hAnsi="Times New Roman"/>
           <w:sz w:val="24"/>
         </w:rPr>
-        <w:t>Esta medida acarreta perda de sua nota disciplinar em -0.70 pontos, enquadrando-se no comportamento Bom.</w:t>
+        <w:t>Esta medida acarreta perda de sua nota disciplinar em -0.50 pontos, enquadrando-se no comportamento Excepcional.</w:t>
       </w:r>
     </w:p>
     <w:p/>
@@ -149,7 +149,7 @@
                 <w:b/>
                 <w:sz w:val="24"/>
               </w:rPr>
-              <w:t>Nota Anterior: 8.32</w:t>
+              <w:t>Nota Anterior: 10.00</w:t>
             </w:r>
             <w:r>
               <w:rPr>
@@ -158,7 +158,7 @@
                 <w:sz w:val="24"/>
               </w:rPr>
               <w:br/>
-              <w:t>Nota Atual: 7.62</w:t>
+              <w:t>Nota Atual: 9.50</w:t>
             </w:r>
           </w:p>
         </w:tc>
@@ -259,7 +259,7 @@
           <w:rFonts w:ascii="Times New Roman" w:hAnsi="Times New Roman"/>
           <w:sz w:val="24"/>
         </w:rPr>
-        <w:t>ok, alterando observação, lhe encaminhando para devidas providencias</w:t>
+        <w:t>teste</w:t>
       </w:r>
     </w:p>
     <w:p/>
@@ -390,7 +390,7 @@
           <w:rFonts w:ascii="Times New Roman" w:hAnsi="Times New Roman"/>
           <w:sz w:val="24"/>
         </w:rPr>
-        <w:t>Cruzeiro do Sul – AC, 18 de junho de 2025</w:t>
+        <w:t>Cruzeiro do Sul – AC, 23 de junho de 2025</w:t>
       </w:r>
     </w:p>
     <w:p/>

</xml_diff>

<commit_message>
🔧 Correções finais CMDPII: rota de notificações, ficha do aluno, observações e PDF
</commit_message>
<xml_diff>
--- a/backend/pdf/notificacao_preenchida.docx
+++ b/backend/pdf/notificacao_preenchida.docx
@@ -67,7 +67,7 @@
           <w:rFonts w:ascii="Times New Roman" w:hAnsi="Times New Roman"/>
           <w:sz w:val="24"/>
         </w:rPr>
-        <w:t>Aluno: chiquin</w:t>
+        <w:t>Aluno: Quirino Alessandro Cordeiro Gomes</w:t>
       </w:r>
     </w:p>
     <w:p>
@@ -76,7 +76,7 @@
           <w:rFonts w:ascii="Times New Roman" w:hAnsi="Times New Roman"/>
           <w:sz w:val="24"/>
         </w:rPr>
-        <w:t>Turma: 6ºA</w:t>
+        <w:t>Turma: 2ºA</w:t>
       </w:r>
     </w:p>
     <w:p>
@@ -85,7 +85,7 @@
           <w:rFonts w:ascii="Times New Roman" w:hAnsi="Times New Roman"/>
           <w:sz w:val="24"/>
         </w:rPr>
-        <w:t>Data: 23 de junho de 2025</w:t>
+        <w:t>Data: 15 de junho de 2025</w:t>
       </w:r>
     </w:p>
     <w:p/>
@@ -104,7 +104,7 @@
           <w:sz w:val="24"/>
         </w:rPr>
         <w:br/>
-        <w:t>Art. 54 – 14</w:t>
+        <w:t>Art. 54 – 13</w:t>
       </w:r>
     </w:p>
     <w:p/>
@@ -114,7 +114,7 @@
           <w:rFonts w:ascii="Times New Roman" w:hAnsi="Times New Roman"/>
           <w:sz w:val="24"/>
         </w:rPr>
-        <w:t>Esta medida acarreta perda de sua nota disciplinar em -0.50 pontos, enquadrando-se no comportamento Excepcional.</w:t>
+        <w:t>Esta medida acarreta perda de sua nota disciplinar em -2.10 pontos, enquadrando-se no comportamento Insuficiente.</w:t>
       </w:r>
     </w:p>
     <w:p/>
@@ -149,7 +149,7 @@
                 <w:b/>
                 <w:sz w:val="24"/>
               </w:rPr>
-              <w:t>Nota Anterior: 10.00</w:t>
+              <w:t>Nota Anterior: 6.10</w:t>
             </w:r>
             <w:r>
               <w:rPr>
@@ -158,7 +158,7 @@
                 <w:sz w:val="24"/>
               </w:rPr>
               <w:br/>
-              <w:t>Nota Atual: 9.50</w:t>
+              <w:t>Nota Atual: 4.00</w:t>
             </w:r>
           </w:p>
         </w:tc>
@@ -390,7 +390,7 @@
           <w:rFonts w:ascii="Times New Roman" w:hAnsi="Times New Roman"/>
           <w:sz w:val="24"/>
         </w:rPr>
-        <w:t>Cruzeiro do Sul – AC, 23 de junho de 2025</w:t>
+        <w:t>Cruzeiro do Sul – AC, 15 de junho de 2025</w:t>
       </w:r>
     </w:p>
     <w:p/>

</xml_diff>